<commit_message>
Updated to latest files
</commit_message>
<xml_diff>
--- a/Presentation/Background.docx
+++ b/Presentation/Background.docx
@@ -93,10 +93,18 @@
         <w:t xml:space="preserve"> </w:t>
       </w:r>
       <w:r>
-        <w:t>hopefully</w:t>
-      </w:r>
-      <w:r>
-        <w:t xml:space="preserve"> the Arduino Community will use the shield for a variety of sound and motion </w:t>
+        <w:t>it is hoped that</w:t>
+      </w:r>
+      <w:r>
+        <w:t xml:space="preserve"> the </w:t>
+      </w:r>
+      <w:proofErr w:type="spellStart"/>
+      <w:r>
+        <w:t>Arduino</w:t>
+      </w:r>
+      <w:proofErr w:type="spellEnd"/>
+      <w:r>
+        <w:t xml:space="preserve"> Community will use the shield for a variety of sound and motion </w:t>
       </w:r>
       <w:r>
         <w:t>based</w:t>
@@ -457,13 +465,7 @@
             <w:rPr>
               <w:rFonts w:ascii="Cambria Math" w:hAnsi="Cambria Math"/>
             </w:rPr>
-            <m:t>Me</m:t>
-          </m:r>
-          <m:r>
-            <w:rPr>
-              <w:rFonts w:ascii="Cambria Math" w:hAnsi="Cambria Math"/>
-            </w:rPr>
-            <m:t>mory Write Time</m:t>
+            <m:t>Memory Write Time</m:t>
           </m:r>
           <m:r>
             <w:rPr>
@@ -704,7 +706,21 @@
         <w:t>To ensure the audio could be played back at 2x the native r</w:t>
       </w:r>
       <w:r>
-        <w:t>ecording speed, the DAC conversion and memory read time needed to be twice the native recording speed.  Given the selected components, the playback speed of the shield is 87kHz.</w:t>
+        <w:t xml:space="preserve">ecording speed, the DAC conversion and memory read time needed to be twice the native recording speed.  Given the selected </w:t>
+      </w:r>
+      <w:r>
+        <w:t>DAC and flash memory</w:t>
+      </w:r>
+      <w:r>
+        <w:t xml:space="preserve">, the playback speed of the shield is </w:t>
+      </w:r>
+      <w:proofErr w:type="gramStart"/>
+      <w:r>
+        <w:t>87kHz</w:t>
+      </w:r>
+      <w:proofErr w:type="gramEnd"/>
+      <w:r>
+        <w:t>.</w:t>
       </w:r>
       <w:r>
         <w:t xml:space="preserve">  This allows for playback of the original recording (41kHz) at over twice its speed.</w:t>

</xml_diff>